<commit_message>
Update plantilla_factura with name of junta
</commit_message>
<xml_diff>
--- a/back/aigar_data/plantilla_factura.docx
+++ b/back/aigar_data/plantilla_factura.docx
@@ -114,7 +114,25 @@
                 <w:bCs/>
                 <w:sz w:val="22"/>
               </w:rPr>
-              <w:t>ASCATLI</w:t>
+              <w:t>+++=$invoice.</w:t>
+            </w:r>
+            <w:r>
+              <w:rPr>
+                <w:rFonts w:ascii="Liberation Serif" w:hAnsi="Liberation Serif"/>
+                <w:b/>
+                <w:bCs/>
+                <w:sz w:val="22"/>
+              </w:rPr>
+              <w:t>nombre_junta</w:t>
+            </w:r>
+            <w:r>
+              <w:rPr>
+                <w:rFonts w:ascii="Liberation Serif" w:hAnsi="Liberation Serif"/>
+                <w:b/>
+                <w:bCs/>
+                <w:sz w:val="22"/>
+              </w:rPr>
+              <w:t>+++</w:t>
             </w:r>
           </w:p>
         </w:tc>
@@ -251,15 +269,7 @@
                 <w:sz w:val="22"/>
                 <w:lang w:val="es-ES"/>
               </w:rPr>
-              <w:t xml:space="preserve">Mes de Cobro: </w:t>
-            </w:r>
-            <w:r>
-              <w:rPr>
-                <w:rFonts w:ascii="Liberation Serif" w:hAnsi="Liberation Serif"/>
-                <w:sz w:val="22"/>
-                <w:lang w:val="es-ES"/>
-              </w:rPr>
-              <w:t>+++=getMonthName($invoice.mes_facturado)+++   Año: +++=$invoice.anho+++</w:t>
+              <w:t>Mes de Cobro: +++=getMonthName($invoice.mes_facturado)+++   Año: +++=$invoice.anho+++</w:t>
             </w:r>
           </w:p>
         </w:tc>
@@ -376,15 +386,7 @@
                 <w:sz w:val="22"/>
                 <w:lang w:val="es-ES"/>
               </w:rPr>
-              <w:t>Comunidad: +++=$invoice.comunidad+++ sector +</w:t>
-            </w:r>
-            <w:r>
-              <w:rPr>
-                <w:rFonts w:ascii="Liberation Serif" w:hAnsi="Liberation Serif"/>
-                <w:sz w:val="22"/>
-                <w:lang w:val="es-ES"/>
-              </w:rPr>
-              <w:t>++=$invoice.sector+++</w:t>
+              <w:t>Comunidad: +++=$invoice.comunidad+++ sector +++=$invoice.sector+++</w:t>
             </w:r>
           </w:p>
         </w:tc>
@@ -741,21 +743,7 @@
                 <w:rFonts w:ascii="Liberation Serif" w:hAnsi="Liberation Serif"/>
                 <w:sz w:val="22"/>
               </w:rPr>
-              <w:t>+++=$invoice.</w:t>
-            </w:r>
-            <w:r>
-              <w:rPr>
-                <w:rFonts w:ascii="Liberation Serif" w:hAnsi="Liberation Serif"/>
-                <w:sz w:val="22"/>
-              </w:rPr>
-              <w:t>fecha_lectura</w:t>
-            </w:r>
-            <w:r>
-              <w:rPr>
-                <w:rFonts w:ascii="Liberation Serif" w:hAnsi="Liberation Serif"/>
-                <w:sz w:val="22"/>
-              </w:rPr>
-              <w:t>+++</w:t>
+              <w:t>+++=$invoice.fecha_lectura+++</w:t>
             </w:r>
           </w:p>
         </w:tc>
@@ -1084,14 +1072,7 @@
                 <w:rFonts w:ascii="Liberation Serif" w:hAnsi="Liberation Serif"/>
                 <w:sz w:val="22"/>
               </w:rPr>
-              <w:t>+++=getDecimal($invoice.derecho)</w:t>
-            </w:r>
-            <w:r>
-              <w:rPr>
-                <w:rFonts w:ascii="Liberation Serif" w:hAnsi="Liberation Serif"/>
-                <w:sz w:val="22"/>
-              </w:rPr>
-              <w:t>+++</w:t>
+              <w:t>+++=getDecimal($invoice.derecho)+++</w:t>
             </w:r>
           </w:p>
           <w:p>

</xml_diff>